<commit_message>
Update architecture section to include intial model proposal
</commit_message>
<xml_diff>
--- a/GDD.docx
+++ b/GDD.docx
@@ -1339,17 +1339,6 @@
     </w:p>
     <w:p>
       <w:pPr>
-        <w:pStyle w:val="ListParagraph"/>
-        <w:rPr>
-          <w:b/>
-          <w:sz w:val="24"/>
-          <w:szCs w:val="24"/>
-        </w:rPr>
-      </w:pPr>
-    </w:p>
-    <w:p>
-      <w:pPr>
-        <w:pStyle w:val="ListParagraph"/>
         <w:rPr>
           <w:sz w:val="24"/>
           <w:szCs w:val="24"/>
@@ -1402,116 +1391,85 @@
     </w:p>
     <w:p>
       <w:pPr>
-        <w:pStyle w:val="ListParagraph"/>
-        <w:rPr>
-          <w:b/>
-          <w:sz w:val="24"/>
-          <w:szCs w:val="24"/>
-        </w:rPr>
-      </w:pPr>
+        <w:rPr>
+          <w:sz w:val="24"/>
+          <w:szCs w:val="24"/>
+        </w:rPr>
+      </w:pPr>
+      <w:r>
+        <w:rPr>
+          <w:sz w:val="24"/>
+          <w:szCs w:val="24"/>
+        </w:rPr>
+        <w:t>Various</w:t>
+      </w:r>
+      <w:r>
+        <w:rPr>
+          <w:sz w:val="24"/>
+          <w:szCs w:val="24"/>
+        </w:rPr>
+        <w:t xml:space="preserve"> inactive spell cards will appear with elements that need to be created and cast onto </w:t>
+      </w:r>
+      <w:r>
+        <w:rPr>
+          <w:sz w:val="24"/>
+          <w:szCs w:val="24"/>
+        </w:rPr>
+        <w:t>them</w:t>
+      </w:r>
+      <w:r>
+        <w:rPr>
+          <w:sz w:val="24"/>
+          <w:szCs w:val="24"/>
+        </w:rPr>
+        <w:t xml:space="preserve">. </w:t>
+      </w:r>
+      <w:r>
+        <w:rPr>
+          <w:sz w:val="24"/>
+          <w:szCs w:val="24"/>
+        </w:rPr>
+        <w:t>The player will</w:t>
+      </w:r>
+      <w:r>
+        <w:rPr>
+          <w:sz w:val="24"/>
+          <w:szCs w:val="24"/>
+        </w:rPr>
+        <w:t xml:space="preserve"> have four elements to start out with; Fire, Water, Earth, and Wind. Combing these elements in different manners create new elements.</w:t>
+      </w:r>
     </w:p>
     <w:p>
       <w:pPr>
-        <w:pStyle w:val="ListParagraph"/>
-        <w:rPr>
-          <w:sz w:val="24"/>
-          <w:szCs w:val="24"/>
-        </w:rPr>
-      </w:pPr>
-      <w:r>
-        <w:rPr>
-          <w:sz w:val="24"/>
-          <w:szCs w:val="24"/>
-        </w:rPr>
-        <w:t>Various</w:t>
-      </w:r>
-      <w:r>
-        <w:rPr>
-          <w:sz w:val="24"/>
-          <w:szCs w:val="24"/>
-        </w:rPr>
-        <w:t xml:space="preserve"> inactive spell cards will appear with elements that need to be created and cast onto </w:t>
-      </w:r>
-      <w:r>
-        <w:rPr>
-          <w:sz w:val="24"/>
-          <w:szCs w:val="24"/>
-        </w:rPr>
-        <w:t>them</w:t>
-      </w:r>
-      <w:r>
-        <w:rPr>
-          <w:sz w:val="24"/>
-          <w:szCs w:val="24"/>
-        </w:rPr>
-        <w:t xml:space="preserve">. </w:t>
-      </w:r>
-      <w:r>
-        <w:rPr>
-          <w:sz w:val="24"/>
-          <w:szCs w:val="24"/>
-        </w:rPr>
-        <w:t>The player will</w:t>
-      </w:r>
-      <w:r>
-        <w:rPr>
-          <w:sz w:val="24"/>
-          <w:szCs w:val="24"/>
-        </w:rPr>
-        <w:t xml:space="preserve"> have four elements to start out with; Fire, Water, Earth, and Wind. Combing these elements in different manners create new elements.</w:t>
+        <w:rPr>
+          <w:sz w:val="24"/>
+          <w:szCs w:val="24"/>
+        </w:rPr>
+      </w:pPr>
+      <w:r>
+        <w:rPr>
+          <w:sz w:val="24"/>
+          <w:szCs w:val="24"/>
+        </w:rPr>
+        <w:t xml:space="preserve">The work </w:t>
+      </w:r>
+      <w:r>
+        <w:rPr>
+          <w:sz w:val="24"/>
+          <w:szCs w:val="24"/>
+        </w:rPr>
+        <w:t>pads (4) are</w:t>
+      </w:r>
+      <w:r>
+        <w:rPr>
+          <w:sz w:val="24"/>
+          <w:szCs w:val="24"/>
+        </w:rPr>
+        <w:t xml:space="preserve"> divided into sections, allowing the player to work with different combinations.</w:t>
       </w:r>
     </w:p>
     <w:p>
       <w:pPr>
-        <w:pStyle w:val="ListParagraph"/>
-        <w:rPr>
-          <w:sz w:val="24"/>
-          <w:szCs w:val="24"/>
-        </w:rPr>
-      </w:pPr>
-    </w:p>
-    <w:p>
-      <w:pPr>
-        <w:pStyle w:val="ListParagraph"/>
-        <w:rPr>
-          <w:sz w:val="24"/>
-          <w:szCs w:val="24"/>
-        </w:rPr>
-      </w:pPr>
-      <w:r>
-        <w:rPr>
-          <w:sz w:val="24"/>
-          <w:szCs w:val="24"/>
-        </w:rPr>
-        <w:t xml:space="preserve">The work </w:t>
-      </w:r>
-      <w:r>
-        <w:rPr>
-          <w:sz w:val="24"/>
-          <w:szCs w:val="24"/>
-        </w:rPr>
-        <w:t>pads (4) are</w:t>
-      </w:r>
-      <w:r>
-        <w:rPr>
-          <w:sz w:val="24"/>
-          <w:szCs w:val="24"/>
-        </w:rPr>
-        <w:t xml:space="preserve"> divided into sections, allowing the player to work with different combinations.</w:t>
-      </w:r>
-    </w:p>
-    <w:p>
-      <w:pPr>
-        <w:pStyle w:val="ListParagraph"/>
-        <w:rPr>
-          <w:sz w:val="24"/>
-          <w:szCs w:val="24"/>
-        </w:rPr>
-      </w:pPr>
-    </w:p>
-    <w:p>
-      <w:pPr>
-        <w:pStyle w:val="ListParagraph"/>
         <w:rPr>
           <w:sz w:val="24"/>
           <w:szCs w:val="24"/>
@@ -1588,14 +1546,6 @@
       </w:pPr>
       <w:r>
         <w:rPr>
-          <w:b/>
-          <w:sz w:val="24"/>
-          <w:szCs w:val="24"/>
-        </w:rPr>
-        <w:tab/>
-      </w:r>
-      <w:r>
-        <w:rPr>
           <w:sz w:val="24"/>
           <w:szCs w:val="24"/>
         </w:rPr>
@@ -1613,16 +1563,30 @@
           <w:sz w:val="24"/>
           <w:szCs w:val="24"/>
         </w:rPr>
-        <w:t xml:space="preserve">screen camera that will be static at all times, similar to </w:t>
-      </w:r>
-      <w:r>
-        <w:rPr>
-          <w:sz w:val="24"/>
-          <w:szCs w:val="24"/>
-        </w:rPr>
-        <w:tab/>
+        <w:t>screen camera that will be s</w:t>
+      </w:r>
+      <w:r>
+        <w:rPr>
+          <w:sz w:val="24"/>
+          <w:szCs w:val="24"/>
+        </w:rPr>
+        <w:t xml:space="preserve">tatic at all times, similar to </w:t>
+      </w:r>
+      <w:r>
+        <w:rPr>
+          <w:sz w:val="24"/>
+          <w:szCs w:val="24"/>
+        </w:rPr>
         <w:t>traditional arcade and puzzle games.</w:t>
       </w:r>
+    </w:p>
+    <w:p>
+      <w:pPr>
+        <w:rPr>
+          <w:sz w:val="24"/>
+          <w:szCs w:val="24"/>
+        </w:rPr>
+      </w:pPr>
     </w:p>
     <w:p>
       <w:pPr>
@@ -1690,104 +1654,64 @@
     </w:p>
     <w:p>
       <w:pPr>
-        <w:pStyle w:val="ListParagraph"/>
-        <w:rPr>
-          <w:b/>
-          <w:sz w:val="24"/>
-          <w:szCs w:val="24"/>
-        </w:rPr>
-      </w:pPr>
+        <w:rPr>
+          <w:sz w:val="24"/>
+          <w:szCs w:val="24"/>
+        </w:rPr>
+      </w:pPr>
+      <w:r>
+        <w:rPr>
+          <w:sz w:val="24"/>
+          <w:szCs w:val="24"/>
+        </w:rPr>
+        <w:t>The player will use the touch screen on their Android/iOS smart phone or tablet in order to drag the basic and combined elements onto the work pads</w:t>
+      </w:r>
+      <w:r>
+        <w:rPr>
+          <w:sz w:val="24"/>
+          <w:szCs w:val="24"/>
+        </w:rPr>
+        <w:t xml:space="preserve">, where they will remain until the player swipes the elements up towards the scrolls to submit an element. </w:t>
+      </w:r>
     </w:p>
     <w:p>
       <w:pPr>
-        <w:pStyle w:val="ListParagraph"/>
-        <w:rPr>
-          <w:sz w:val="24"/>
-          <w:szCs w:val="24"/>
-        </w:rPr>
-      </w:pPr>
-      <w:r>
-        <w:rPr>
-          <w:sz w:val="24"/>
-          <w:szCs w:val="24"/>
-        </w:rPr>
-        <w:t>The player will use the touch screen on their Android/iOS smart phone or tablet in order to drag the basic and combined elements onto the work pads</w:t>
-      </w:r>
-      <w:r>
-        <w:rPr>
-          <w:sz w:val="24"/>
-          <w:szCs w:val="24"/>
-        </w:rPr>
-        <w:t xml:space="preserve">, where they will remain until the player swipes the elements up towards the scrolls to submit an element. </w:t>
+        <w:rPr>
+          <w:sz w:val="24"/>
+          <w:szCs w:val="24"/>
+          <w:highlight w:val="yellow"/>
+        </w:rPr>
+      </w:pPr>
+      <w:r>
+        <w:rPr>
+          <w:sz w:val="24"/>
+          <w:szCs w:val="24"/>
+        </w:rPr>
+        <w:t>Players will also have the ability to submit (cast) all elements on the work pads at once for efficiency, using a provided button. Another button can be used to remove all elements on the pads.</w:t>
+      </w:r>
+      <w:r>
+        <w:rPr>
+          <w:sz w:val="24"/>
+          <w:szCs w:val="24"/>
+          <w:highlight w:val="yellow"/>
+        </w:rPr>
+        <w:t xml:space="preserve"> </w:t>
       </w:r>
     </w:p>
     <w:p>
       <w:pPr>
-        <w:pStyle w:val="ListParagraph"/>
-        <w:rPr>
-          <w:sz w:val="24"/>
-          <w:szCs w:val="24"/>
-        </w:rPr>
-      </w:pPr>
-    </w:p>
-    <w:p>
-      <w:pPr>
-        <w:pStyle w:val="ListParagraph"/>
+        <w:rPr>
+          <w:sz w:val="24"/>
+          <w:szCs w:val="24"/>
+        </w:rPr>
+      </w:pPr>
+      <w:r>
         <w:rPr>
           <w:sz w:val="24"/>
           <w:szCs w:val="24"/>
           <w:highlight w:val="yellow"/>
         </w:rPr>
-      </w:pPr>
-      <w:r>
-        <w:rPr>
-          <w:sz w:val="24"/>
-          <w:szCs w:val="24"/>
-        </w:rPr>
-        <w:t>Players will also have the ability to submit (cast) all elements on the work pads at once for efficiency, using a provided button. Another button can be used to remove all elements on the pads.</w:t>
-      </w:r>
-      <w:r>
-        <w:rPr>
-          <w:sz w:val="24"/>
-          <w:szCs w:val="24"/>
-          <w:highlight w:val="yellow"/>
-        </w:rPr>
-        <w:t xml:space="preserve"> </w:t>
-      </w:r>
-    </w:p>
-    <w:p>
-      <w:pPr>
-        <w:pStyle w:val="ListParagraph"/>
-        <w:rPr>
-          <w:sz w:val="24"/>
-          <w:szCs w:val="24"/>
-          <w:highlight w:val="yellow"/>
-        </w:rPr>
-      </w:pPr>
-    </w:p>
-    <w:p>
-      <w:pPr>
-        <w:pStyle w:val="ListParagraph"/>
-        <w:rPr>
-          <w:sz w:val="24"/>
-          <w:szCs w:val="24"/>
-        </w:rPr>
-      </w:pPr>
-      <w:r>
-        <w:rPr>
-          <w:sz w:val="24"/>
-          <w:szCs w:val="24"/>
-          <w:highlight w:val="yellow"/>
-        </w:rPr>
-        <w:t xml:space="preserve">Note: </w:t>
-      </w:r>
-      <w:r>
-        <w:rPr>
-          <w:sz w:val="24"/>
-          <w:szCs w:val="24"/>
-          <w:highlight w:val="yellow"/>
-        </w:rPr>
-        <w:t>perhaps a clear all button is not needed since cast all serves the same function for elements that don’t match the scrolls.</w:t>
+        <w:t>Note: perhaps a clear all button is not needed since cast all serves the same function for elements that don’t match the scrolls.</w:t>
       </w:r>
     </w:p>
     <w:p>
@@ -2018,7 +1942,6 @@
     </w:p>
     <w:p>
       <w:pPr>
-        <w:pStyle w:val="ListParagraph"/>
         <w:rPr>
           <w:sz w:val="24"/>
           <w:szCs w:val="24"/>
@@ -2085,14 +2008,7 @@
           <w:sz w:val="24"/>
           <w:szCs w:val="24"/>
         </w:rPr>
-        <w:t xml:space="preserve"> </w:t>
-      </w:r>
-      <w:r>
-        <w:rPr>
-          <w:sz w:val="24"/>
-          <w:szCs w:val="24"/>
-        </w:rPr>
-        <w:t>There will also be save slots on the table that are unlocked as the game progresses, and allow the player to save desired elements for continuous use in the future. (For example, if the player doesn't want to manually create 'life' elements in the future, he/she can save that element and it will act as another base element on the table.)</w:t>
+        <w:t xml:space="preserve"> There will also be save slots on the table that are unlocked as the game progresses, and allow the player to save desired elements for continuous use in the future. (For example, if the player doesn't want to manually create 'life' elements in the future, he/she can save that element and it will act as another base element on the table.)</w:t>
       </w:r>
     </w:p>
     <w:p>
@@ -2294,7 +2210,6 @@
     </w:p>
     <w:p>
       <w:pPr>
-        <w:pStyle w:val="ListParagraph"/>
         <w:rPr>
           <w:sz w:val="24"/>
           <w:szCs w:val="24"/>
@@ -11285,14 +11200,6 @@
       </w:pPr>
       <w:r>
         <w:rPr>
-          <w:b/>
-          <w:sz w:val="24"/>
-          <w:szCs w:val="24"/>
-        </w:rPr>
-        <w:tab/>
-      </w:r>
-      <w:r>
-        <w:rPr>
           <w:sz w:val="24"/>
           <w:szCs w:val="24"/>
         </w:rPr>
@@ -11408,7 +11315,6 @@
           <w:sz w:val="24"/>
           <w:szCs w:val="24"/>
         </w:rPr>
-        <w:tab/>
         <w:t>In game, when the game is paused, the player will see the following options:</w:t>
       </w:r>
     </w:p>
@@ -11505,7 +11411,6 @@
     </w:p>
     <w:p>
       <w:pPr>
-        <w:ind w:left="720"/>
         <w:rPr>
           <w:sz w:val="24"/>
           <w:szCs w:val="24"/>
@@ -11709,13 +11614,23 @@
                 <w:szCs w:val="24"/>
               </w:rPr>
             </w:pPr>
+            <w:proofErr w:type="spellStart"/>
             <w:r>
               <w:rPr>
                 <w:b/>
                 <w:sz w:val="24"/>
                 <w:szCs w:val="24"/>
               </w:rPr>
-              <w:t>Lvl 1</w:t>
+              <w:t>Lvl</w:t>
+            </w:r>
+            <w:proofErr w:type="spellEnd"/>
+            <w:r>
+              <w:rPr>
+                <w:b/>
+                <w:sz w:val="24"/>
+                <w:szCs w:val="24"/>
+              </w:rPr>
+              <w:t xml:space="preserve"> 1</w:t>
             </w:r>
           </w:p>
         </w:tc>
@@ -11800,13 +11715,23 @@
                 <w:szCs w:val="24"/>
               </w:rPr>
             </w:pPr>
+            <w:proofErr w:type="spellStart"/>
             <w:r>
               <w:rPr>
                 <w:b/>
                 <w:sz w:val="24"/>
                 <w:szCs w:val="24"/>
               </w:rPr>
-              <w:t>Lvl 2</w:t>
+              <w:t>Lvl</w:t>
+            </w:r>
+            <w:proofErr w:type="spellEnd"/>
+            <w:r>
+              <w:rPr>
+                <w:b/>
+                <w:sz w:val="24"/>
+                <w:szCs w:val="24"/>
+              </w:rPr>
+              <w:t xml:space="preserve"> 2</w:t>
             </w:r>
           </w:p>
         </w:tc>
@@ -11891,13 +11816,23 @@
                 <w:szCs w:val="24"/>
               </w:rPr>
             </w:pPr>
+            <w:proofErr w:type="spellStart"/>
             <w:r>
               <w:rPr>
                 <w:b/>
                 <w:sz w:val="24"/>
                 <w:szCs w:val="24"/>
               </w:rPr>
-              <w:t>Lvl 3</w:t>
+              <w:t>Lvl</w:t>
+            </w:r>
+            <w:proofErr w:type="spellEnd"/>
+            <w:r>
+              <w:rPr>
+                <w:b/>
+                <w:sz w:val="24"/>
+                <w:szCs w:val="24"/>
+              </w:rPr>
+              <w:t xml:space="preserve"> 3</w:t>
             </w:r>
           </w:p>
         </w:tc>
@@ -11982,13 +11917,23 @@
                 <w:szCs w:val="24"/>
               </w:rPr>
             </w:pPr>
+            <w:proofErr w:type="spellStart"/>
             <w:r>
               <w:rPr>
                 <w:b/>
                 <w:sz w:val="24"/>
                 <w:szCs w:val="24"/>
               </w:rPr>
-              <w:t>Lvl 4</w:t>
+              <w:t>Lvl</w:t>
+            </w:r>
+            <w:proofErr w:type="spellEnd"/>
+            <w:r>
+              <w:rPr>
+                <w:b/>
+                <w:sz w:val="24"/>
+                <w:szCs w:val="24"/>
+              </w:rPr>
+              <w:t xml:space="preserve"> 4</w:t>
             </w:r>
           </w:p>
         </w:tc>
@@ -12073,13 +12018,23 @@
                 <w:szCs w:val="24"/>
               </w:rPr>
             </w:pPr>
+            <w:proofErr w:type="spellStart"/>
             <w:r>
               <w:rPr>
                 <w:b/>
                 <w:sz w:val="24"/>
                 <w:szCs w:val="24"/>
               </w:rPr>
-              <w:t>Lvl 5</w:t>
+              <w:t>Lvl</w:t>
+            </w:r>
+            <w:proofErr w:type="spellEnd"/>
+            <w:r>
+              <w:rPr>
+                <w:b/>
+                <w:sz w:val="24"/>
+                <w:szCs w:val="24"/>
+              </w:rPr>
+              <w:t xml:space="preserve"> 5</w:t>
             </w:r>
           </w:p>
         </w:tc>
@@ -12164,13 +12119,23 @@
                 <w:szCs w:val="24"/>
               </w:rPr>
             </w:pPr>
+            <w:proofErr w:type="spellStart"/>
             <w:r>
               <w:rPr>
                 <w:b/>
                 <w:sz w:val="24"/>
                 <w:szCs w:val="24"/>
               </w:rPr>
-              <w:t>Lvl 6</w:t>
+              <w:t>Lvl</w:t>
+            </w:r>
+            <w:proofErr w:type="spellEnd"/>
+            <w:r>
+              <w:rPr>
+                <w:b/>
+                <w:sz w:val="24"/>
+                <w:szCs w:val="24"/>
+              </w:rPr>
+              <w:t xml:space="preserve"> 6</w:t>
             </w:r>
           </w:p>
         </w:tc>
@@ -12255,13 +12220,23 @@
                 <w:szCs w:val="24"/>
               </w:rPr>
             </w:pPr>
+            <w:proofErr w:type="spellStart"/>
             <w:r>
               <w:rPr>
                 <w:b/>
                 <w:sz w:val="24"/>
                 <w:szCs w:val="24"/>
               </w:rPr>
-              <w:t>Lvl 7</w:t>
+              <w:t>Lvl</w:t>
+            </w:r>
+            <w:proofErr w:type="spellEnd"/>
+            <w:r>
+              <w:rPr>
+                <w:b/>
+                <w:sz w:val="24"/>
+                <w:szCs w:val="24"/>
+              </w:rPr>
+              <w:t xml:space="preserve"> 7</w:t>
             </w:r>
           </w:p>
         </w:tc>
@@ -12346,13 +12321,23 @@
                 <w:szCs w:val="24"/>
               </w:rPr>
             </w:pPr>
+            <w:proofErr w:type="spellStart"/>
             <w:r>
               <w:rPr>
                 <w:b/>
                 <w:sz w:val="24"/>
                 <w:szCs w:val="24"/>
               </w:rPr>
-              <w:t>Lvl 8</w:t>
+              <w:t>Lvl</w:t>
+            </w:r>
+            <w:proofErr w:type="spellEnd"/>
+            <w:r>
+              <w:rPr>
+                <w:b/>
+                <w:sz w:val="24"/>
+                <w:szCs w:val="24"/>
+              </w:rPr>
+              <w:t xml:space="preserve"> 8</w:t>
             </w:r>
           </w:p>
         </w:tc>
@@ -12437,13 +12422,23 @@
                 <w:szCs w:val="24"/>
               </w:rPr>
             </w:pPr>
+            <w:proofErr w:type="spellStart"/>
             <w:r>
               <w:rPr>
                 <w:b/>
                 <w:sz w:val="24"/>
                 <w:szCs w:val="24"/>
               </w:rPr>
-              <w:t>Lvl 9</w:t>
+              <w:t>Lvl</w:t>
+            </w:r>
+            <w:proofErr w:type="spellEnd"/>
+            <w:r>
+              <w:rPr>
+                <w:b/>
+                <w:sz w:val="24"/>
+                <w:szCs w:val="24"/>
+              </w:rPr>
+              <w:t xml:space="preserve"> 9</w:t>
             </w:r>
           </w:p>
         </w:tc>
@@ -12542,13 +12537,24 @@
                 <w:szCs w:val="24"/>
               </w:rPr>
             </w:pPr>
+            <w:proofErr w:type="spellStart"/>
             <w:r>
               <w:rPr>
                 <w:b/>
                 <w:sz w:val="24"/>
                 <w:szCs w:val="24"/>
               </w:rPr>
-              <w:t>Lvl 10</w:t>
+              <w:lastRenderedPageBreak/>
+              <w:t>Lvl</w:t>
+            </w:r>
+            <w:proofErr w:type="spellEnd"/>
+            <w:r>
+              <w:rPr>
+                <w:b/>
+                <w:sz w:val="24"/>
+                <w:szCs w:val="24"/>
+              </w:rPr>
+              <w:t xml:space="preserve"> 10</w:t>
             </w:r>
           </w:p>
         </w:tc>
@@ -12778,7 +12784,6 @@
     </w:p>
     <w:p>
       <w:pPr>
-        <w:ind w:left="720"/>
         <w:rPr>
           <w:sz w:val="24"/>
           <w:szCs w:val="24"/>
@@ -12857,7 +12862,6 @@
     </w:p>
     <w:p>
       <w:pPr>
-        <w:ind w:left="720"/>
         <w:rPr>
           <w:sz w:val="24"/>
           <w:szCs w:val="24"/>
@@ -12983,123 +12987,119 @@
     </w:p>
     <w:p>
       <w:pPr>
-        <w:pStyle w:val="ListParagraph"/>
-        <w:rPr>
-          <w:b/>
-          <w:sz w:val="24"/>
-          <w:szCs w:val="24"/>
-        </w:rPr>
-      </w:pPr>
+        <w:rPr>
+          <w:sz w:val="24"/>
+          <w:szCs w:val="24"/>
+        </w:rPr>
+      </w:pPr>
+      <w:r>
+        <w:rPr>
+          <w:sz w:val="24"/>
+          <w:szCs w:val="24"/>
+        </w:rPr>
+        <w:t xml:space="preserve">When a </w:t>
+      </w:r>
+      <w:r>
+        <w:rPr>
+          <w:sz w:val="24"/>
+          <w:szCs w:val="24"/>
+        </w:rPr>
+        <w:t>row of scrolls become available</w:t>
+      </w:r>
+      <w:r>
+        <w:rPr>
+          <w:sz w:val="24"/>
+          <w:szCs w:val="24"/>
+        </w:rPr>
+        <w:t xml:space="preserve">, a </w:t>
+      </w:r>
+      <w:r>
+        <w:rPr>
+          <w:sz w:val="24"/>
+          <w:szCs w:val="24"/>
+        </w:rPr>
+        <w:t xml:space="preserve">value is associated with each element </w:t>
+      </w:r>
+      <w:r>
+        <w:rPr>
+          <w:sz w:val="24"/>
+          <w:szCs w:val="24"/>
+        </w:rPr>
+        <w:t>scroll</w:t>
+      </w:r>
+      <w:r>
+        <w:rPr>
+          <w:sz w:val="24"/>
+          <w:szCs w:val="24"/>
+        </w:rPr>
+        <w:t xml:space="preserve"> in the task. The </w:t>
+      </w:r>
+      <w:r>
+        <w:rPr>
+          <w:sz w:val="24"/>
+          <w:szCs w:val="24"/>
+        </w:rPr>
+        <w:t xml:space="preserve">player then has a set amount of time </w:t>
+      </w:r>
+      <w:r>
+        <w:rPr>
+          <w:sz w:val="24"/>
+          <w:szCs w:val="24"/>
+        </w:rPr>
+        <w:t xml:space="preserve">to complete </w:t>
+      </w:r>
+      <w:r>
+        <w:rPr>
+          <w:sz w:val="24"/>
+          <w:szCs w:val="24"/>
+        </w:rPr>
+        <w:t xml:space="preserve">the </w:t>
+      </w:r>
+      <w:r>
+        <w:rPr>
+          <w:sz w:val="24"/>
+          <w:szCs w:val="24"/>
+        </w:rPr>
+        <w:t xml:space="preserve">scrolls. The player must complete a full row in order to receive the points for those scrolls. </w:t>
+      </w:r>
+      <w:r>
+        <w:rPr>
+          <w:sz w:val="24"/>
+          <w:szCs w:val="24"/>
+        </w:rPr>
+        <w:t xml:space="preserve">If the entire task in </w:t>
+      </w:r>
+      <w:r>
+        <w:rPr>
+          <w:sz w:val="24"/>
+          <w:szCs w:val="24"/>
+        </w:rPr>
+        <w:t xml:space="preserve">completed, the player receives </w:t>
+      </w:r>
+      <w:r>
+        <w:rPr>
+          <w:sz w:val="24"/>
+          <w:szCs w:val="24"/>
+        </w:rPr>
+        <w:t xml:space="preserve">a bonus amount of points, equal to the entire </w:t>
+      </w:r>
+      <w:r>
+        <w:rPr>
+          <w:sz w:val="24"/>
+          <w:szCs w:val="24"/>
+        </w:rPr>
+        <w:t>task value multiplied by some percentage based on the time remaining</w:t>
+      </w:r>
+      <w:r>
+        <w:rPr>
+          <w:sz w:val="24"/>
+          <w:szCs w:val="24"/>
+        </w:rPr>
+        <w:t>.</w:t>
+      </w:r>
     </w:p>
     <w:p>
       <w:pPr>
-        <w:ind w:left="720"/>
-        <w:rPr>
-          <w:sz w:val="24"/>
-          <w:szCs w:val="24"/>
-        </w:rPr>
-      </w:pPr>
-      <w:r>
-        <w:rPr>
-          <w:sz w:val="24"/>
-          <w:szCs w:val="24"/>
-        </w:rPr>
-        <w:t xml:space="preserve">When a </w:t>
-      </w:r>
-      <w:r>
-        <w:rPr>
-          <w:sz w:val="24"/>
-          <w:szCs w:val="24"/>
-        </w:rPr>
-        <w:t>row of scrolls become available</w:t>
-      </w:r>
-      <w:r>
-        <w:rPr>
-          <w:sz w:val="24"/>
-          <w:szCs w:val="24"/>
-        </w:rPr>
-        <w:t xml:space="preserve">, a </w:t>
-      </w:r>
-      <w:r>
-        <w:rPr>
-          <w:sz w:val="24"/>
-          <w:szCs w:val="24"/>
-        </w:rPr>
-        <w:t xml:space="preserve">value is associated with each element </w:t>
-      </w:r>
-      <w:r>
-        <w:rPr>
-          <w:sz w:val="24"/>
-          <w:szCs w:val="24"/>
-        </w:rPr>
-        <w:t>scroll</w:t>
-      </w:r>
-      <w:r>
-        <w:rPr>
-          <w:sz w:val="24"/>
-          <w:szCs w:val="24"/>
-        </w:rPr>
-        <w:t xml:space="preserve"> in the task. The </w:t>
-      </w:r>
-      <w:r>
-        <w:rPr>
-          <w:sz w:val="24"/>
-          <w:szCs w:val="24"/>
-        </w:rPr>
-        <w:t xml:space="preserve">player then has a set amount of time </w:t>
-      </w:r>
-      <w:r>
-        <w:rPr>
-          <w:sz w:val="24"/>
-          <w:szCs w:val="24"/>
-        </w:rPr>
-        <w:t xml:space="preserve">to complete </w:t>
-      </w:r>
-      <w:r>
-        <w:rPr>
-          <w:sz w:val="24"/>
-          <w:szCs w:val="24"/>
-        </w:rPr>
-        <w:t xml:space="preserve">the </w:t>
-      </w:r>
-      <w:r>
-        <w:rPr>
-          <w:sz w:val="24"/>
-          <w:szCs w:val="24"/>
-        </w:rPr>
-        <w:t xml:space="preserve">scrolls. The player must complete a full row in order to receive the points for those scrolls. </w:t>
-      </w:r>
-      <w:r>
-        <w:rPr>
-          <w:sz w:val="24"/>
-          <w:szCs w:val="24"/>
-        </w:rPr>
-        <w:t xml:space="preserve">If the entire task in </w:t>
-      </w:r>
-      <w:r>
-        <w:rPr>
-          <w:sz w:val="24"/>
-          <w:szCs w:val="24"/>
-        </w:rPr>
-        <w:t xml:space="preserve">completed, the player receives </w:t>
-      </w:r>
-      <w:r>
-        <w:rPr>
-          <w:sz w:val="24"/>
-          <w:szCs w:val="24"/>
-        </w:rPr>
-        <w:t xml:space="preserve">a bonus amount of points, equal to the entire </w:t>
-      </w:r>
-      <w:r>
-        <w:rPr>
-          <w:sz w:val="24"/>
-          <w:szCs w:val="24"/>
-        </w:rPr>
-        <w:t>task value multiplied by some percentage based on the time remaining</w:t>
-      </w:r>
-    </w:p>
-    <w:p>
-      <w:pPr>
         <w:rPr>
           <w:sz w:val="24"/>
           <w:szCs w:val="24"/>
@@ -13111,16 +13111,7 @@
           <w:szCs w:val="24"/>
         </w:rPr>
         <w:tab/>
-        <w:t>Please refer</w:t>
-      </w:r>
-      <w:bookmarkStart w:id="0" w:name="_GoBack"/>
-      <w:bookmarkEnd w:id="0"/>
-      <w:r>
-        <w:rPr>
-          <w:sz w:val="24"/>
-          <w:szCs w:val="24"/>
-        </w:rPr>
-        <w:t xml:space="preserve"> to the example below:</w:t>
+        <w:t>Please refer to the example below:</w:t>
       </w:r>
     </w:p>
     <w:p>
@@ -18431,44 +18422,99 @@
     </w:p>
     <w:p>
       <w:pPr>
-        <w:pStyle w:val="ListParagraph"/>
-        <w:rPr>
-          <w:b/>
-          <w:sz w:val="24"/>
-          <w:szCs w:val="24"/>
-        </w:rPr>
-      </w:pPr>
+        <w:rPr>
+          <w:sz w:val="24"/>
+          <w:szCs w:val="24"/>
+        </w:rPr>
+      </w:pPr>
+      <w:r>
+        <w:rPr>
+          <w:sz w:val="24"/>
+          <w:szCs w:val="24"/>
+        </w:rPr>
+        <w:t>The mobile versions of the game will be built using the Cocos2D-x framework, which is written in C++. Cocos2D-x is an open-source game framework widely used to build cross platform games for Android and iOS.</w:t>
+      </w:r>
     </w:p>
     <w:p>
       <w:pPr>
-        <w:pStyle w:val="ListParagraph"/>
-        <w:spacing w:after="0" w:line="240" w:lineRule="auto"/>
-        <w:rPr>
-          <w:sz w:val="24"/>
-          <w:szCs w:val="24"/>
-        </w:rPr>
-      </w:pPr>
-      <w:r>
-        <w:rPr>
-          <w:sz w:val="24"/>
-          <w:szCs w:val="24"/>
-        </w:rPr>
-        <w:t>TBA</w:t>
+        <w:rPr>
+          <w:sz w:val="24"/>
+          <w:szCs w:val="24"/>
+        </w:rPr>
+      </w:pPr>
+      <w:r>
+        <w:rPr>
+          <w:sz w:val="24"/>
+          <w:szCs w:val="24"/>
+        </w:rPr>
+        <w:t>Our goal is to keep the Cocos classes and structures separate from the game’s object model by exposing methods that Cocos will use to render the scene, similarly to the traditional model-view-controller architectural pattern. This will allow the team to build the game in a way that simplifies test automation by abstracted the mechanics away from the GUI.</w:t>
       </w:r>
     </w:p>
     <w:p>
       <w:pPr>
-        <w:pStyle w:val="ListParagraph"/>
-        <w:rPr>
-          <w:b/>
-          <w:sz w:val="24"/>
-          <w:szCs w:val="24"/>
-        </w:rPr>
-      </w:pPr>
+        <w:rPr>
+          <w:sz w:val="24"/>
+          <w:szCs w:val="24"/>
+        </w:rPr>
+      </w:pPr>
+      <w:r>
+        <w:rPr>
+          <w:sz w:val="24"/>
+          <w:szCs w:val="24"/>
+        </w:rPr>
+        <w:t>Current model:</w:t>
+      </w:r>
+    </w:p>
+    <w:bookmarkStart w:id="0" w:name="_MON_1506258281"/>
+    <w:bookmarkEnd w:id="0"/>
+    <w:p>
+      <w:pPr>
+        <w:pStyle w:val="PlainText"/>
+        <w:rPr>
+          <w:rFonts w:ascii="Courier New" w:hAnsi="Courier New" w:cs="Courier New"/>
+        </w:rPr>
+      </w:pPr>
+      <w:r>
+        <w:rPr>
+          <w:rFonts w:ascii="Courier New" w:hAnsi="Courier New" w:cs="Courier New"/>
+        </w:rPr>
+        <w:object w:dxaOrig="9360" w:dyaOrig="6394">
+          <v:shapetype id="_x0000_t75" coordsize="21600,21600" o:spt="75" o:preferrelative="t" path="m@4@5l@4@11@9@11@9@5xe" filled="f" stroked="f">
+            <v:stroke joinstyle="miter"/>
+            <v:formulas>
+              <v:f eqn="if lineDrawn pixelLineWidth 0"/>
+              <v:f eqn="sum @0 1 0"/>
+              <v:f eqn="sum 0 0 @1"/>
+              <v:f eqn="prod @2 1 2"/>
+              <v:f eqn="prod @3 21600 pixelWidth"/>
+              <v:f eqn="prod @3 21600 pixelHeight"/>
+              <v:f eqn="sum @0 0 1"/>
+              <v:f eqn="prod @6 1 2"/>
+              <v:f eqn="prod @7 21600 pixelWidth"/>
+              <v:f eqn="sum @8 21600 0"/>
+              <v:f eqn="prod @7 21600 pixelHeight"/>
+              <v:f eqn="sum @10 21600 0"/>
+            </v:formulas>
+            <v:path o:extrusionok="f" gradientshapeok="t" o:connecttype="rect"/>
+            <o:lock v:ext="edit" aspectratio="t"/>
+          </v:shapetype>
+          <v:shape id="_x0000_i1025" type="#_x0000_t75" style="width:457.8pt;height:313.2pt" o:ole="">
+            <v:imagedata r:id="rId15" o:title=""/>
+          </v:shape>
+          <o:OLEObject Type="Embed" ProgID="Word.OpenDocumentText.12" ShapeID="_x0000_i1025" DrawAspect="Content" ObjectID="_1506258483" r:id="rId16"/>
+        </w:object>
+      </w:r>
+      <w:r>
+        <w:rPr>
+          <w:rFonts w:ascii="Courier New" w:hAnsi="Courier New" w:cs="Courier New"/>
+        </w:rPr>
+        <w:tab/>
+      </w:r>
+      <w:bookmarkStart w:id="1" w:name="_GoBack"/>
+      <w:bookmarkEnd w:id="1"/>
     </w:p>
     <w:p>
       <w:pPr>
-        <w:pStyle w:val="ListParagraph"/>
         <w:rPr>
           <w:b/>
           <w:sz w:val="24"/>
@@ -18527,10 +18573,10 @@
       </w:pPr>
     </w:p>
     <w:sectPr>
-      <w:headerReference w:type="even" r:id="rId15"/>
-      <w:headerReference w:type="default" r:id="rId16"/>
-      <w:footerReference w:type="even" r:id="rId17"/>
-      <w:footerReference w:type="default" r:id="rId18"/>
+      <w:headerReference w:type="even" r:id="rId17"/>
+      <w:headerReference w:type="default" r:id="rId18"/>
+      <w:footerReference w:type="even" r:id="rId19"/>
+      <w:footerReference w:type="default" r:id="rId20"/>
       <w:pgSz w:w="12240" w:h="15840"/>
       <w:pgMar w:top="1440" w:right="1440" w:bottom="1440" w:left="1440" w:header="720" w:footer="720" w:gutter="0"/>
       <w:pgBorders w:offsetFrom="page">
@@ -18617,7 +18663,7 @@
         <w:rFonts w:asciiTheme="majorHAnsi" w:hAnsiTheme="majorHAnsi"/>
         <w:noProof/>
       </w:rPr>
-      <w:t>12</w:t>
+      <w:t>14</w:t>
     </w:r>
     <w:r>
       <w:rPr>
@@ -18681,7 +18727,7 @@
         <w:rFonts w:asciiTheme="majorHAnsi" w:hAnsiTheme="majorHAnsi"/>
         <w:noProof/>
       </w:rPr>
-      <w:t>11</w:t>
+      <w:t>13</w:t>
     </w:r>
     <w:r>
       <w:rPr>
@@ -20593,6 +20639,34 @@
       </w:tblBorders>
     </w:tblPr>
   </w:style>
+  <w:style w:type="paragraph" w:styleId="PlainText">
+    <w:name w:val="Plain Text"/>
+    <w:basedOn w:val="Normal"/>
+    <w:link w:val="PlainTextChar"/>
+    <w:uiPriority w:val="99"/>
+    <w:unhideWhenUsed/>
+    <w:rsid w:val="00A71851"/>
+    <w:pPr>
+      <w:spacing w:after="0" w:line="240" w:lineRule="auto"/>
+    </w:pPr>
+    <w:rPr>
+      <w:rFonts w:ascii="Consolas" w:hAnsi="Consolas" w:cs="Consolas"/>
+      <w:sz w:val="21"/>
+      <w:szCs w:val="21"/>
+    </w:rPr>
+  </w:style>
+  <w:style w:type="character" w:customStyle="1" w:styleId="PlainTextChar">
+    <w:name w:val="Plain Text Char"/>
+    <w:basedOn w:val="DefaultParagraphFont"/>
+    <w:link w:val="PlainText"/>
+    <w:uiPriority w:val="99"/>
+    <w:rsid w:val="00A71851"/>
+    <w:rPr>
+      <w:rFonts w:ascii="Consolas" w:hAnsi="Consolas" w:cs="Consolas"/>
+      <w:sz w:val="21"/>
+      <w:szCs w:val="21"/>
+    </w:rPr>
+  </w:style>
 </w:styles>
 </file>
 
@@ -20891,16 +20965,16 @@
 </file>
 
 <file path=customXml/item2.xml><?xml version="1.0" encoding="utf-8"?>
+<p:properties xmlns:p="http://schemas.microsoft.com/office/2006/metadata/properties" xmlns:xsi="http://www.w3.org/2001/XMLSchema-instance" xmlns:pc="http://schemas.microsoft.com/office/infopath/2007/PartnerControls"/>
+</file>
+
+<file path=customXml/item3.xml><?xml version="1.0" encoding="utf-8"?>
 <?mso-contentType ?>
 <FormTemplates xmlns="http://schemas.microsoft.com/sharepoint/v3/contenttype/forms">
   <Display>DocumentLibraryForm</Display>
   <Edit>AssetEditForm</Edit>
   <New>DocumentLibraryForm</New>
 </FormTemplates>
-</file>
-
-<file path=customXml/item3.xml><?xml version="1.0" encoding="utf-8"?>
-<p:properties xmlns:p="http://schemas.microsoft.com/office/2006/metadata/properties" xmlns:xsi="http://www.w3.org/2001/XMLSchema-instance" xmlns:pc="http://schemas.microsoft.com/office/infopath/2007/PartnerControls"/>
 </file>
 
 <file path=customXml/item4.xml><?xml version="1.0" encoding="utf-8"?>
@@ -20920,18 +20994,18 @@
 </file>
 
 <file path=customXml/itemProps2.xml><?xml version="1.0" encoding="utf-8"?>
-<ds:datastoreItem xmlns:ds="http://schemas.openxmlformats.org/officeDocument/2006/customXml" ds:itemID="{DF8A6096-AC3C-41A5-9CB9-998E1823050B}">
+<ds:datastoreItem xmlns:ds="http://schemas.openxmlformats.org/officeDocument/2006/customXml" ds:itemID="{6BD01D80-C71E-4C35-9EC9-AB4B2A68E7C1}">
   <ds:schemaRefs>
-    <ds:schemaRef ds:uri="http://schemas.microsoft.com/sharepoint/v3/contenttype/forms"/>
+    <ds:schemaRef ds:uri="http://schemas.microsoft.com/office/2006/metadata/properties"/>
+    <ds:schemaRef ds:uri="http://schemas.microsoft.com/office/infopath/2007/PartnerControls"/>
   </ds:schemaRefs>
 </ds:datastoreItem>
 </file>
 
 <file path=customXml/itemProps3.xml><?xml version="1.0" encoding="utf-8"?>
-<ds:datastoreItem xmlns:ds="http://schemas.openxmlformats.org/officeDocument/2006/customXml" ds:itemID="{6BD01D80-C71E-4C35-9EC9-AB4B2A68E7C1}">
+<ds:datastoreItem xmlns:ds="http://schemas.openxmlformats.org/officeDocument/2006/customXml" ds:itemID="{DF8A6096-AC3C-41A5-9CB9-998E1823050B}">
   <ds:schemaRefs>
-    <ds:schemaRef ds:uri="http://schemas.microsoft.com/office/2006/metadata/properties"/>
-    <ds:schemaRef ds:uri="http://schemas.microsoft.com/office/infopath/2007/PartnerControls"/>
+    <ds:schemaRef ds:uri="http://schemas.microsoft.com/sharepoint/v3/contenttype/forms"/>
   </ds:schemaRefs>
 </ds:datastoreItem>
 </file>
@@ -20946,7 +21020,7 @@
 </file>
 
 <file path=customXml/itemProps5.xml><?xml version="1.0" encoding="utf-8"?>
-<ds:datastoreItem xmlns:ds="http://schemas.openxmlformats.org/officeDocument/2006/customXml" ds:itemID="{32D95E82-BCFE-4C3C-A0D8-0D32FF81D045}">
+<ds:datastoreItem xmlns:ds="http://schemas.openxmlformats.org/officeDocument/2006/customXml" ds:itemID="{7324019A-CC23-48DA-B007-FC04F9F20258}">
   <ds:schemaRefs>
     <ds:schemaRef ds:uri="http://schemas.openxmlformats.org/officeDocument/2006/bibliography"/>
   </ds:schemaRefs>

</xml_diff>

<commit_message>
Archictural model changes to the GDD
</commit_message>
<xml_diff>
--- a/GDD.docx
+++ b/GDD.docx
@@ -11614,23 +11614,13 @@
                 <w:szCs w:val="24"/>
               </w:rPr>
             </w:pPr>
-            <w:proofErr w:type="spellStart"/>
             <w:r>
               <w:rPr>
                 <w:b/>
                 <w:sz w:val="24"/>
                 <w:szCs w:val="24"/>
               </w:rPr>
-              <w:t>Lvl</w:t>
-            </w:r>
-            <w:proofErr w:type="spellEnd"/>
-            <w:r>
-              <w:rPr>
-                <w:b/>
-                <w:sz w:val="24"/>
-                <w:szCs w:val="24"/>
-              </w:rPr>
-              <w:t xml:space="preserve"> 1</w:t>
+              <w:t>Lvl 1</w:t>
             </w:r>
           </w:p>
         </w:tc>
@@ -11715,23 +11705,13 @@
                 <w:szCs w:val="24"/>
               </w:rPr>
             </w:pPr>
-            <w:proofErr w:type="spellStart"/>
             <w:r>
               <w:rPr>
                 <w:b/>
                 <w:sz w:val="24"/>
                 <w:szCs w:val="24"/>
               </w:rPr>
-              <w:t>Lvl</w:t>
-            </w:r>
-            <w:proofErr w:type="spellEnd"/>
-            <w:r>
-              <w:rPr>
-                <w:b/>
-                <w:sz w:val="24"/>
-                <w:szCs w:val="24"/>
-              </w:rPr>
-              <w:t xml:space="preserve"> 2</w:t>
+              <w:t>Lvl 2</w:t>
             </w:r>
           </w:p>
         </w:tc>
@@ -11816,23 +11796,13 @@
                 <w:szCs w:val="24"/>
               </w:rPr>
             </w:pPr>
-            <w:proofErr w:type="spellStart"/>
             <w:r>
               <w:rPr>
                 <w:b/>
                 <w:sz w:val="24"/>
                 <w:szCs w:val="24"/>
               </w:rPr>
-              <w:t>Lvl</w:t>
-            </w:r>
-            <w:proofErr w:type="spellEnd"/>
-            <w:r>
-              <w:rPr>
-                <w:b/>
-                <w:sz w:val="24"/>
-                <w:szCs w:val="24"/>
-              </w:rPr>
-              <w:t xml:space="preserve"> 3</w:t>
+              <w:t>Lvl 3</w:t>
             </w:r>
           </w:p>
         </w:tc>
@@ -11917,23 +11887,13 @@
                 <w:szCs w:val="24"/>
               </w:rPr>
             </w:pPr>
-            <w:proofErr w:type="spellStart"/>
             <w:r>
               <w:rPr>
                 <w:b/>
                 <w:sz w:val="24"/>
                 <w:szCs w:val="24"/>
               </w:rPr>
-              <w:t>Lvl</w:t>
-            </w:r>
-            <w:proofErr w:type="spellEnd"/>
-            <w:r>
-              <w:rPr>
-                <w:b/>
-                <w:sz w:val="24"/>
-                <w:szCs w:val="24"/>
-              </w:rPr>
-              <w:t xml:space="preserve"> 4</w:t>
+              <w:t>Lvl 4</w:t>
             </w:r>
           </w:p>
         </w:tc>
@@ -12018,23 +11978,13 @@
                 <w:szCs w:val="24"/>
               </w:rPr>
             </w:pPr>
-            <w:proofErr w:type="spellStart"/>
             <w:r>
               <w:rPr>
                 <w:b/>
                 <w:sz w:val="24"/>
                 <w:szCs w:val="24"/>
               </w:rPr>
-              <w:t>Lvl</w:t>
-            </w:r>
-            <w:proofErr w:type="spellEnd"/>
-            <w:r>
-              <w:rPr>
-                <w:b/>
-                <w:sz w:val="24"/>
-                <w:szCs w:val="24"/>
-              </w:rPr>
-              <w:t xml:space="preserve"> 5</w:t>
+              <w:t>Lvl 5</w:t>
             </w:r>
           </w:p>
         </w:tc>
@@ -12119,23 +12069,13 @@
                 <w:szCs w:val="24"/>
               </w:rPr>
             </w:pPr>
-            <w:proofErr w:type="spellStart"/>
             <w:r>
               <w:rPr>
                 <w:b/>
                 <w:sz w:val="24"/>
                 <w:szCs w:val="24"/>
               </w:rPr>
-              <w:t>Lvl</w:t>
-            </w:r>
-            <w:proofErr w:type="spellEnd"/>
-            <w:r>
-              <w:rPr>
-                <w:b/>
-                <w:sz w:val="24"/>
-                <w:szCs w:val="24"/>
-              </w:rPr>
-              <w:t xml:space="preserve"> 6</w:t>
+              <w:t>Lvl 6</w:t>
             </w:r>
           </w:p>
         </w:tc>
@@ -12220,23 +12160,13 @@
                 <w:szCs w:val="24"/>
               </w:rPr>
             </w:pPr>
-            <w:proofErr w:type="spellStart"/>
             <w:r>
               <w:rPr>
                 <w:b/>
                 <w:sz w:val="24"/>
                 <w:szCs w:val="24"/>
               </w:rPr>
-              <w:t>Lvl</w:t>
-            </w:r>
-            <w:proofErr w:type="spellEnd"/>
-            <w:r>
-              <w:rPr>
-                <w:b/>
-                <w:sz w:val="24"/>
-                <w:szCs w:val="24"/>
-              </w:rPr>
-              <w:t xml:space="preserve"> 7</w:t>
+              <w:t>Lvl 7</w:t>
             </w:r>
           </w:p>
         </w:tc>
@@ -12321,23 +12251,13 @@
                 <w:szCs w:val="24"/>
               </w:rPr>
             </w:pPr>
-            <w:proofErr w:type="spellStart"/>
             <w:r>
               <w:rPr>
                 <w:b/>
                 <w:sz w:val="24"/>
                 <w:szCs w:val="24"/>
               </w:rPr>
-              <w:t>Lvl</w:t>
-            </w:r>
-            <w:proofErr w:type="spellEnd"/>
-            <w:r>
-              <w:rPr>
-                <w:b/>
-                <w:sz w:val="24"/>
-                <w:szCs w:val="24"/>
-              </w:rPr>
-              <w:t xml:space="preserve"> 8</w:t>
+              <w:t>Lvl 8</w:t>
             </w:r>
           </w:p>
         </w:tc>
@@ -12422,23 +12342,13 @@
                 <w:szCs w:val="24"/>
               </w:rPr>
             </w:pPr>
-            <w:proofErr w:type="spellStart"/>
             <w:r>
               <w:rPr>
                 <w:b/>
                 <w:sz w:val="24"/>
                 <w:szCs w:val="24"/>
               </w:rPr>
-              <w:t>Lvl</w:t>
-            </w:r>
-            <w:proofErr w:type="spellEnd"/>
-            <w:r>
-              <w:rPr>
-                <w:b/>
-                <w:sz w:val="24"/>
-                <w:szCs w:val="24"/>
-              </w:rPr>
-              <w:t xml:space="preserve"> 9</w:t>
+              <w:t>Lvl 9</w:t>
             </w:r>
           </w:p>
         </w:tc>
@@ -12537,7 +12447,6 @@
                 <w:szCs w:val="24"/>
               </w:rPr>
             </w:pPr>
-            <w:proofErr w:type="spellStart"/>
             <w:r>
               <w:rPr>
                 <w:b/>
@@ -12545,16 +12454,7 @@
                 <w:szCs w:val="24"/>
               </w:rPr>
               <w:lastRenderedPageBreak/>
-              <w:t>Lvl</w:t>
-            </w:r>
-            <w:proofErr w:type="spellEnd"/>
-            <w:r>
-              <w:rPr>
-                <w:b/>
-                <w:sz w:val="24"/>
-                <w:szCs w:val="24"/>
-              </w:rPr>
-              <w:t xml:space="preserve"> 10</w:t>
+              <w:t>Lvl 10</w:t>
             </w:r>
           </w:p>
         </w:tc>
@@ -18478,7 +18378,7 @@
         <w:rPr>
           <w:rFonts w:ascii="Courier New" w:hAnsi="Courier New" w:cs="Courier New"/>
         </w:rPr>
-        <w:object w:dxaOrig="9360" w:dyaOrig="6394">
+        <w:object w:dxaOrig="9360" w:dyaOrig="6153">
           <v:shapetype id="_x0000_t75" coordsize="21600,21600" o:spt="75" o:preferrelative="t" path="m@4@5l@4@11@9@11@9@5xe" filled="f" stroked="f">
             <v:stroke joinstyle="miter"/>
             <v:formulas>
@@ -18498,10 +18398,10 @@
             <v:path o:extrusionok="f" gradientshapeok="t" o:connecttype="rect"/>
             <o:lock v:ext="edit" aspectratio="t"/>
           </v:shapetype>
-          <v:shape id="_x0000_i1025" type="#_x0000_t75" style="width:457.8pt;height:313.2pt" o:ole="">
+          <v:shape id="_x0000_i1025" type="#_x0000_t75" style="width:457.8pt;height:301.2pt" o:ole="">
             <v:imagedata r:id="rId15" o:title=""/>
           </v:shape>
-          <o:OLEObject Type="Embed" ProgID="Word.OpenDocumentText.12" ShapeID="_x0000_i1025" DrawAspect="Content" ObjectID="_1506258483" r:id="rId16"/>
+          <o:OLEObject Type="Embed" ProgID="Word.OpenDocumentText.12" ShapeID="_x0000_i1025" DrawAspect="Content" ObjectID="_1506449833" r:id="rId16"/>
         </w:object>
       </w:r>
       <w:r>
@@ -20965,16 +20865,16 @@
 </file>
 
 <file path=customXml/item2.xml><?xml version="1.0" encoding="utf-8"?>
-<p:properties xmlns:p="http://schemas.microsoft.com/office/2006/metadata/properties" xmlns:xsi="http://www.w3.org/2001/XMLSchema-instance" xmlns:pc="http://schemas.microsoft.com/office/infopath/2007/PartnerControls"/>
-</file>
-
-<file path=customXml/item3.xml><?xml version="1.0" encoding="utf-8"?>
 <?mso-contentType ?>
 <FormTemplates xmlns="http://schemas.microsoft.com/sharepoint/v3/contenttype/forms">
   <Display>DocumentLibraryForm</Display>
   <Edit>AssetEditForm</Edit>
   <New>DocumentLibraryForm</New>
 </FormTemplates>
+</file>
+
+<file path=customXml/item3.xml><?xml version="1.0" encoding="utf-8"?>
+<p:properties xmlns:p="http://schemas.microsoft.com/office/2006/metadata/properties" xmlns:xsi="http://www.w3.org/2001/XMLSchema-instance" xmlns:pc="http://schemas.microsoft.com/office/infopath/2007/PartnerControls"/>
 </file>
 
 <file path=customXml/item4.xml><?xml version="1.0" encoding="utf-8"?>
@@ -20994,18 +20894,18 @@
 </file>
 
 <file path=customXml/itemProps2.xml><?xml version="1.0" encoding="utf-8"?>
-<ds:datastoreItem xmlns:ds="http://schemas.openxmlformats.org/officeDocument/2006/customXml" ds:itemID="{6BD01D80-C71E-4C35-9EC9-AB4B2A68E7C1}">
+<ds:datastoreItem xmlns:ds="http://schemas.openxmlformats.org/officeDocument/2006/customXml" ds:itemID="{DF8A6096-AC3C-41A5-9CB9-998E1823050B}">
   <ds:schemaRefs>
-    <ds:schemaRef ds:uri="http://schemas.microsoft.com/office/2006/metadata/properties"/>
-    <ds:schemaRef ds:uri="http://schemas.microsoft.com/office/infopath/2007/PartnerControls"/>
+    <ds:schemaRef ds:uri="http://schemas.microsoft.com/sharepoint/v3/contenttype/forms"/>
   </ds:schemaRefs>
 </ds:datastoreItem>
 </file>
 
 <file path=customXml/itemProps3.xml><?xml version="1.0" encoding="utf-8"?>
-<ds:datastoreItem xmlns:ds="http://schemas.openxmlformats.org/officeDocument/2006/customXml" ds:itemID="{DF8A6096-AC3C-41A5-9CB9-998E1823050B}">
+<ds:datastoreItem xmlns:ds="http://schemas.openxmlformats.org/officeDocument/2006/customXml" ds:itemID="{6BD01D80-C71E-4C35-9EC9-AB4B2A68E7C1}">
   <ds:schemaRefs>
-    <ds:schemaRef ds:uri="http://schemas.microsoft.com/sharepoint/v3/contenttype/forms"/>
+    <ds:schemaRef ds:uri="http://schemas.microsoft.com/office/2006/metadata/properties"/>
+    <ds:schemaRef ds:uri="http://schemas.microsoft.com/office/infopath/2007/PartnerControls"/>
   </ds:schemaRefs>
 </ds:datastoreItem>
 </file>
@@ -21020,7 +20920,7 @@
 </file>
 
 <file path=customXml/itemProps5.xml><?xml version="1.0" encoding="utf-8"?>
-<ds:datastoreItem xmlns:ds="http://schemas.openxmlformats.org/officeDocument/2006/customXml" ds:itemID="{7324019A-CC23-48DA-B007-FC04F9F20258}">
+<ds:datastoreItem xmlns:ds="http://schemas.openxmlformats.org/officeDocument/2006/customXml" ds:itemID="{928461F4-4F61-49C2-BAA8-0D887FB4E01C}">
   <ds:schemaRefs>
     <ds:schemaRef ds:uri="http://schemas.openxmlformats.org/officeDocument/2006/bibliography"/>
   </ds:schemaRefs>

</xml_diff>